<commit_message>
dl lab 6 complete
</commit_message>
<xml_diff>
--- a/dl-labs-6/it21038914_answers.docx
+++ b/dl-labs-6/it21038914_answers.docx
@@ -22,6 +22,41 @@
       </w:r>
     </w:p>
     <w:p>
+      <w:pPr>
+        <w:rPr>
+          <w:sz w:val="24"/>
+          <w:szCs w:val="32"/>
+        </w:rPr>
+      </w:pPr>
+      <w:r>
+        <w:rPr>
+          <w:b/>
+          <w:bCs/>
+          <w:sz w:val="24"/>
+          <w:szCs w:val="32"/>
+        </w:rPr>
+        <w:t xml:space="preserve">GIT Link - </w:t>
+      </w:r>
+      <w:hyperlink r:id="rId5" w:history="1">
+        <w:r>
+          <w:rPr>
+            <w:rStyle w:val="Hyperlink"/>
+            <w:sz w:val="24"/>
+            <w:szCs w:val="32"/>
+          </w:rPr>
+          <w:t>https://github.com/KavinduGD/dl-labs/tree/main/dl-labs-6</w:t>
+        </w:r>
+      </w:hyperlink>
+    </w:p>
+    <w:p>
+      <w:pPr>
+        <w:rPr>
+          <w:sz w:val="24"/>
+          <w:szCs w:val="32"/>
+        </w:rPr>
+      </w:pPr>
+    </w:p>
+    <w:p>
       <w:r>
         <w:t xml:space="preserve">DL lab </w:t>
       </w:r>
@@ -65,9 +100,8 @@
           <w:lang w:bidi="si-LK"/>
           <w14:ligatures w14:val="none"/>
         </w:rPr>
-        <w:t>NetworkX_</w:t>
-      </w:r>
-      <w:proofErr w:type="gramStart"/>
+        <w:t>NetworkX_tutorial</w:t>
+      </w:r>
       <w:r>
         <w:rPr>
           <w:rFonts w:ascii="Calibri" w:eastAsia="Calibri" w:hAnsi="Calibri" w:cs="Iskoola Pota"/>
@@ -79,34 +113,7 @@
           <w:lang w:bidi="si-LK"/>
           <w14:ligatures w14:val="none"/>
         </w:rPr>
-        <w:t>tutorial</w:t>
-      </w:r>
-      <w:r>
-        <w:rPr>
-          <w:rFonts w:ascii="Calibri" w:eastAsia="Calibri" w:hAnsi="Calibri" w:cs="Iskoola Pota"/>
-          <w:b/>
-          <w:bCs/>
-          <w:kern w:val="0"/>
-          <w:sz w:val="24"/>
-          <w:szCs w:val="24"/>
-          <w:lang w:bidi="si-LK"/>
-          <w14:ligatures w14:val="none"/>
-        </w:rPr>
-        <w:t>.ipynb</w:t>
-      </w:r>
-      <w:proofErr w:type="gramEnd"/>
-      <w:r>
-        <w:rPr>
-          <w:rFonts w:ascii="Calibri" w:eastAsia="Calibri" w:hAnsi="Calibri" w:cs="Iskoola Pota"/>
-          <w:b/>
-          <w:bCs/>
-          <w:kern w:val="0"/>
-          <w:sz w:val="24"/>
-          <w:szCs w:val="24"/>
-          <w:lang w:bidi="si-LK"/>
-          <w14:ligatures w14:val="none"/>
-        </w:rPr>
-        <w:t xml:space="preserve">.  </w:t>
+        <w:t xml:space="preserve">.ipynb.  </w:t>
       </w:r>
     </w:p>
     <w:p>
@@ -152,6 +159,7 @@
       <w:r>
         <w:rPr>
           <w:rFonts w:ascii="Calibri" w:eastAsia="Calibri" w:hAnsi="Calibri" w:cs="Iskoola Pota"/>
+          <w:noProof/>
           <w:kern w:val="0"/>
           <w:szCs w:val="22"/>
           <w:lang w:bidi="si-LK"/>
@@ -173,7 +181,7 @@
                     <pic:cNvPicPr/>
                   </pic:nvPicPr>
                   <pic:blipFill>
-                    <a:blip r:embed="rId5"/>
+                    <a:blip r:embed="rId6"/>
                     <a:stretch>
                       <a:fillRect/>
                     </a:stretch>
@@ -237,6 +245,7 @@
       <w:r>
         <w:rPr>
           <w:rFonts w:ascii="Calibri" w:eastAsia="Calibri" w:hAnsi="Calibri" w:cs="Iskoola Pota"/>
+          <w:noProof/>
           <w:kern w:val="0"/>
           <w:szCs w:val="22"/>
           <w:lang w:bidi="si-LK"/>
@@ -258,7 +267,7 @@
                     <pic:cNvPicPr/>
                   </pic:nvPicPr>
                   <pic:blipFill>
-                    <a:blip r:embed="rId6"/>
+                    <a:blip r:embed="rId7"/>
                     <a:stretch>
                       <a:fillRect/>
                     </a:stretch>
@@ -415,7 +424,6 @@
           <w:lang w:bidi="si-LK"/>
           <w14:ligatures w14:val="none"/>
         </w:rPr>
-        <w:lastRenderedPageBreak/>
         <w:t xml:space="preserve">Increase the N value from 20 (original value) to 200 with multiple N values in between and observe the change of graph density and degree distribution (i.e., histogram plot). Explain what you observe and write the answer in a word file.  </w:t>
       </w:r>
     </w:p>
@@ -447,6 +455,7 @@
       <w:r>
         <w:rPr>
           <w:rFonts w:ascii="Calibri" w:eastAsia="Calibri" w:hAnsi="Calibri" w:cs="Iskoola Pota"/>
+          <w:noProof/>
           <w:kern w:val="0"/>
           <w:szCs w:val="22"/>
           <w:lang w:bidi="si-LK"/>
@@ -468,7 +477,7 @@
                     <pic:cNvPicPr/>
                   </pic:nvPicPr>
                   <pic:blipFill rotWithShape="1">
-                    <a:blip r:embed="rId7"/>
+                    <a:blip r:embed="rId8"/>
                     <a:srcRect l="1787" t="922" r="-1" b="1"/>
                     <a:stretch/>
                   </pic:blipFill>
@@ -498,6 +507,7 @@
       <w:r>
         <w:rPr>
           <w:rFonts w:ascii="Calibri" w:eastAsia="Calibri" w:hAnsi="Calibri" w:cs="Iskoola Pota"/>
+          <w:noProof/>
           <w:kern w:val="0"/>
           <w:szCs w:val="22"/>
           <w:lang w:bidi="si-LK"/>
@@ -519,7 +529,7 @@
                     <pic:cNvPicPr/>
                   </pic:nvPicPr>
                   <pic:blipFill>
-                    <a:blip r:embed="rId8"/>
+                    <a:blip r:embed="rId9"/>
                     <a:stretch>
                       <a:fillRect/>
                     </a:stretch>
@@ -630,85 +640,7 @@
           <w:lang w:bidi="si-LK"/>
           <w14:ligatures w14:val="none"/>
         </w:rPr>
-        <w:t xml:space="preserve">In the </w:t>
-      </w:r>
-      <w:proofErr w:type="spellStart"/>
-      <w:r>
-        <w:rPr>
-          <w:rFonts w:ascii="Calibri" w:eastAsia="Calibri" w:hAnsi="Calibri" w:cs="Iskoola Pota"/>
-          <w:b/>
-          <w:bCs/>
-          <w:kern w:val="0"/>
-          <w:sz w:val="28"/>
-          <w:lang w:bidi="si-LK"/>
-          <w14:ligatures w14:val="none"/>
-        </w:rPr>
-        <w:t>KarateClub</w:t>
-      </w:r>
-      <w:proofErr w:type="spellEnd"/>
-      <w:r>
-        <w:rPr>
-          <w:rFonts w:ascii="Calibri" w:eastAsia="Calibri" w:hAnsi="Calibri" w:cs="Iskoola Pota"/>
-          <w:b/>
-          <w:bCs/>
-          <w:kern w:val="0"/>
-          <w:sz w:val="28"/>
-          <w:lang w:bidi="si-LK"/>
-          <w14:ligatures w14:val="none"/>
-        </w:rPr>
-        <w:t xml:space="preserve"> dataset based GCN </w:t>
-      </w:r>
-      <w:proofErr w:type="gramStart"/>
-      <w:r>
-        <w:rPr>
-          <w:rFonts w:ascii="Calibri" w:eastAsia="Calibri" w:hAnsi="Calibri" w:cs="Iskoola Pota"/>
-          <w:b/>
-          <w:bCs/>
-          <w:kern w:val="0"/>
-          <w:sz w:val="28"/>
-          <w:lang w:bidi="si-LK"/>
-          <w14:ligatures w14:val="none"/>
-        </w:rPr>
-        <w:t>code,  we</w:t>
-      </w:r>
-      <w:proofErr w:type="gramEnd"/>
-      <w:r>
-        <w:rPr>
-          <w:rFonts w:ascii="Calibri" w:eastAsia="Calibri" w:hAnsi="Calibri" w:cs="Iskoola Pota"/>
-          <w:b/>
-          <w:bCs/>
-          <w:kern w:val="0"/>
-          <w:sz w:val="28"/>
-          <w:lang w:bidi="si-LK"/>
-          <w14:ligatures w14:val="none"/>
-        </w:rPr>
-        <w:t xml:space="preserve"> use semi-supervised training approach along with the </w:t>
-      </w:r>
-      <w:proofErr w:type="spellStart"/>
-      <w:r>
-        <w:rPr>
-          <w:rFonts w:ascii="Calibri" w:eastAsia="Calibri" w:hAnsi="Calibri" w:cs="Iskoola Pota"/>
-          <w:b/>
-          <w:bCs/>
-          <w:kern w:val="0"/>
-          <w:sz w:val="28"/>
-          <w:lang w:bidi="si-LK"/>
-          <w14:ligatures w14:val="none"/>
-        </w:rPr>
-        <w:t>transductive</w:t>
-      </w:r>
-      <w:proofErr w:type="spellEnd"/>
-      <w:r>
-        <w:rPr>
-          <w:rFonts w:ascii="Calibri" w:eastAsia="Calibri" w:hAnsi="Calibri" w:cs="Iskoola Pota"/>
-          <w:b/>
-          <w:bCs/>
-          <w:kern w:val="0"/>
-          <w:sz w:val="28"/>
-          <w:lang w:bidi="si-LK"/>
-          <w14:ligatures w14:val="none"/>
-        </w:rPr>
-        <w:t xml:space="preserve"> leaning method.</w:t>
+        <w:t>In the KarateClub dataset based GCN code,  we use semi-supervised training approach along with the transductive leaning method.</w:t>
       </w:r>
     </w:p>
     <w:p>
@@ -780,7 +712,6 @@
           <w14:ligatures w14:val="none"/>
         </w:rPr>
       </w:pPr>
-      <w:proofErr w:type="gramStart"/>
       <w:r>
         <w:rPr>
           <w:rFonts w:ascii="Calibri" w:eastAsia="Calibri" w:hAnsi="Calibri" w:cs="Iskoola Pota"/>
@@ -801,9 +732,42 @@
           <w:lang w:bidi="si-LK"/>
           <w14:ligatures w14:val="none"/>
         </w:rPr>
-        <w:t>Supervised</w:t>
-      </w:r>
-      <w:proofErr w:type="gramEnd"/>
+        <w:t>Supervised Learning</w:t>
+      </w:r>
+      <w:r>
+        <w:rPr>
+          <w:rFonts w:ascii="Calibri" w:eastAsia="Calibri" w:hAnsi="Calibri" w:cs="Iskoola Pota"/>
+          <w:kern w:val="0"/>
+          <w:szCs w:val="22"/>
+          <w:lang w:bidi="si-LK"/>
+          <w14:ligatures w14:val="none"/>
+        </w:rPr>
+        <w:t>: In supervised learning, the model is trained on labeled data, where each input has a corresponding correct output (label). The goal is to learn a mapping from inputs to outputs that generalizes to unseen data.</w:t>
+      </w:r>
+    </w:p>
+    <w:p>
+      <w:pPr>
+        <w:spacing w:line="256" w:lineRule="auto"/>
+        <w:ind w:left="1440"/>
+        <w:contextualSpacing/>
+        <w:rPr>
+          <w:rFonts w:ascii="Calibri" w:eastAsia="Calibri" w:hAnsi="Calibri" w:cs="Iskoola Pota"/>
+          <w:kern w:val="0"/>
+          <w:szCs w:val="22"/>
+          <w:lang w:bidi="si-LK"/>
+          <w14:ligatures w14:val="none"/>
+        </w:rPr>
+      </w:pPr>
+      <w:r>
+        <w:rPr>
+          <w:rFonts w:ascii="Calibri" w:eastAsia="Calibri" w:hAnsi="Calibri" w:cs="Iskoola Pota"/>
+          <w:kern w:val="0"/>
+          <w:szCs w:val="22"/>
+          <w:lang w:bidi="si-LK"/>
+          <w14:ligatures w14:val="none"/>
+        </w:rPr>
+        <w:t xml:space="preserve">  </w:t>
+      </w:r>
       <w:r>
         <w:rPr>
           <w:rFonts w:ascii="Calibri" w:eastAsia="Calibri" w:hAnsi="Calibri" w:cs="Iskoola Pota"/>
@@ -814,39 +778,17 @@
           <w:lang w:bidi="si-LK"/>
           <w14:ligatures w14:val="none"/>
         </w:rPr>
-        <w:t xml:space="preserve"> Learning</w:t>
-      </w:r>
-      <w:r>
-        <w:rPr>
-          <w:rFonts w:ascii="Calibri" w:eastAsia="Calibri" w:hAnsi="Calibri" w:cs="Iskoola Pota"/>
-          <w:kern w:val="0"/>
-          <w:szCs w:val="22"/>
-          <w:lang w:bidi="si-LK"/>
-          <w14:ligatures w14:val="none"/>
-        </w:rPr>
-        <w:t xml:space="preserve">: In supervised learning, the model is trained on labeled data, where each input has a corresponding correct output (label). The goal is to learn </w:t>
-      </w:r>
-      <w:proofErr w:type="gramStart"/>
-      <w:r>
-        <w:rPr>
-          <w:rFonts w:ascii="Calibri" w:eastAsia="Calibri" w:hAnsi="Calibri" w:cs="Iskoola Pota"/>
-          <w:kern w:val="0"/>
-          <w:szCs w:val="22"/>
-          <w:lang w:bidi="si-LK"/>
-          <w14:ligatures w14:val="none"/>
-        </w:rPr>
-        <w:t>a mapping</w:t>
-      </w:r>
-      <w:proofErr w:type="gramEnd"/>
-      <w:r>
-        <w:rPr>
-          <w:rFonts w:ascii="Calibri" w:eastAsia="Calibri" w:hAnsi="Calibri" w:cs="Iskoola Pota"/>
-          <w:kern w:val="0"/>
-          <w:szCs w:val="22"/>
-          <w:lang w:bidi="si-LK"/>
-          <w14:ligatures w14:val="none"/>
-        </w:rPr>
-        <w:t xml:space="preserve"> from inputs to outputs that generalizes to unseen data.</w:t>
+        <w:t>Self-Supervised Learning</w:t>
+      </w:r>
+      <w:r>
+        <w:rPr>
+          <w:rFonts w:ascii="Calibri" w:eastAsia="Calibri" w:hAnsi="Calibri" w:cs="Iskoola Pota"/>
+          <w:kern w:val="0"/>
+          <w:szCs w:val="22"/>
+          <w:lang w:bidi="si-LK"/>
+          <w14:ligatures w14:val="none"/>
+        </w:rPr>
+        <w:t>: Self-supervised learning uses unlabeled data but generates its own labels or tasks (like predicting parts of the input) to learn representations. It is often used in domains with abundant unlabeled data, such as computer vision or natural language processing.</w:t>
       </w:r>
     </w:p>
     <w:p>
@@ -862,7 +804,6 @@
           <w14:ligatures w14:val="none"/>
         </w:rPr>
       </w:pPr>
-      <w:proofErr w:type="gramStart"/>
       <w:r>
         <w:rPr>
           <w:rFonts w:ascii="Calibri" w:eastAsia="Calibri" w:hAnsi="Calibri" w:cs="Iskoola Pota"/>
@@ -883,80 +824,7 @@
           <w:lang w:bidi="si-LK"/>
           <w14:ligatures w14:val="none"/>
         </w:rPr>
-        <w:t>Self</w:t>
-      </w:r>
-      <w:proofErr w:type="gramEnd"/>
-      <w:r>
-        <w:rPr>
-          <w:rFonts w:ascii="Calibri" w:eastAsia="Calibri" w:hAnsi="Calibri" w:cs="Iskoola Pota"/>
-          <w:b/>
-          <w:bCs/>
-          <w:kern w:val="0"/>
-          <w:szCs w:val="22"/>
-          <w:lang w:bidi="si-LK"/>
-          <w14:ligatures w14:val="none"/>
-        </w:rPr>
-        <w:t>-Supervised Learning</w:t>
-      </w:r>
-      <w:r>
-        <w:rPr>
-          <w:rFonts w:ascii="Calibri" w:eastAsia="Calibri" w:hAnsi="Calibri" w:cs="Iskoola Pota"/>
-          <w:kern w:val="0"/>
-          <w:szCs w:val="22"/>
-          <w:lang w:bidi="si-LK"/>
-          <w14:ligatures w14:val="none"/>
-        </w:rPr>
-        <w:t>: Self-supervised learning uses unlabeled data but generates its own labels or tasks (like predicting parts of the input) to learn representations. It is often used in domains with abundant unlabeled data, such as computer vision or natural language processing.</w:t>
-      </w:r>
-    </w:p>
-    <w:p>
-      <w:pPr>
-        <w:spacing w:line="256" w:lineRule="auto"/>
-        <w:ind w:left="1440"/>
-        <w:contextualSpacing/>
-        <w:rPr>
-          <w:rFonts w:ascii="Calibri" w:eastAsia="Calibri" w:hAnsi="Calibri" w:cs="Iskoola Pota"/>
-          <w:kern w:val="0"/>
-          <w:szCs w:val="22"/>
-          <w:lang w:bidi="si-LK"/>
-          <w14:ligatures w14:val="none"/>
-        </w:rPr>
-      </w:pPr>
-      <w:proofErr w:type="gramStart"/>
-      <w:r>
-        <w:rPr>
-          <w:rFonts w:ascii="Calibri" w:eastAsia="Calibri" w:hAnsi="Calibri" w:cs="Iskoola Pota"/>
-          <w:kern w:val="0"/>
-          <w:szCs w:val="22"/>
-          <w:lang w:bidi="si-LK"/>
-          <w14:ligatures w14:val="none"/>
-        </w:rPr>
-        <w:t xml:space="preserve">  </w:t>
-      </w:r>
-      <w:r>
-        <w:rPr>
-          <w:rFonts w:ascii="Calibri" w:eastAsia="Calibri" w:hAnsi="Calibri" w:cs="Iskoola Pota"/>
-          <w:b/>
-          <w:bCs/>
-          <w:kern w:val="0"/>
-          <w:szCs w:val="22"/>
-          <w:lang w:bidi="si-LK"/>
-          <w14:ligatures w14:val="none"/>
-        </w:rPr>
-        <w:t>Semi</w:t>
-      </w:r>
-      <w:proofErr w:type="gramEnd"/>
-      <w:r>
-        <w:rPr>
-          <w:rFonts w:ascii="Calibri" w:eastAsia="Calibri" w:hAnsi="Calibri" w:cs="Iskoola Pota"/>
-          <w:b/>
-          <w:bCs/>
-          <w:kern w:val="0"/>
-          <w:szCs w:val="22"/>
-          <w:lang w:bidi="si-LK"/>
-          <w14:ligatures w14:val="none"/>
-        </w:rPr>
-        <w:t>-Supervised Learning</w:t>
+        <w:t>Semi-Supervised Learning</w:t>
       </w:r>
       <w:r>
         <w:rPr>
@@ -1007,29 +875,7 @@
           <w:lang w:bidi="si-LK"/>
           <w14:ligatures w14:val="none"/>
         </w:rPr>
-        <w:t xml:space="preserve">Explain the differences between </w:t>
-      </w:r>
-      <w:proofErr w:type="spellStart"/>
-      <w:r>
-        <w:rPr>
-          <w:rFonts w:ascii="Calibri" w:eastAsia="Calibri" w:hAnsi="Calibri" w:cs="Iskoola Pota"/>
-          <w:kern w:val="0"/>
-          <w:szCs w:val="22"/>
-          <w:lang w:bidi="si-LK"/>
-          <w14:ligatures w14:val="none"/>
-        </w:rPr>
-        <w:t>transductive</w:t>
-      </w:r>
-      <w:proofErr w:type="spellEnd"/>
-      <w:r>
-        <w:rPr>
-          <w:rFonts w:ascii="Calibri" w:eastAsia="Calibri" w:hAnsi="Calibri" w:cs="Iskoola Pota"/>
-          <w:kern w:val="0"/>
-          <w:szCs w:val="22"/>
-          <w:lang w:bidi="si-LK"/>
-          <w14:ligatures w14:val="none"/>
-        </w:rPr>
-        <w:t xml:space="preserve"> learning and inductive learning.</w:t>
+        <w:t>Explain the differences between transductive learning and inductive learning.</w:t>
       </w:r>
     </w:p>
     <w:p>
@@ -1058,7 +904,6 @@
           <w14:ligatures w14:val="none"/>
         </w:rPr>
       </w:pPr>
-      <w:proofErr w:type="gramStart"/>
       <w:r>
         <w:rPr>
           <w:rFonts w:ascii="Calibri" w:eastAsia="Calibri" w:hAnsi="Calibri" w:cs="Iskoola Pota"/>
@@ -1069,7 +914,6 @@
         </w:rPr>
         <w:t xml:space="preserve">  </w:t>
       </w:r>
-      <w:proofErr w:type="spellStart"/>
       <w:r>
         <w:rPr>
           <w:rFonts w:ascii="Calibri" w:eastAsia="Calibri" w:hAnsi="Calibri" w:cs="Iskoola Pota"/>
@@ -1080,10 +924,43 @@
           <w:lang w:bidi="si-LK"/>
           <w14:ligatures w14:val="none"/>
         </w:rPr>
-        <w:t>Transductive</w:t>
-      </w:r>
-      <w:proofErr w:type="spellEnd"/>
-      <w:proofErr w:type="gramEnd"/>
+        <w:t>Transductive Learning</w:t>
+      </w:r>
+      <w:r>
+        <w:rPr>
+          <w:rFonts w:ascii="Calibri" w:eastAsia="Calibri" w:hAnsi="Calibri" w:cs="Iskoola Pota"/>
+          <w:kern w:val="0"/>
+          <w:szCs w:val="22"/>
+          <w:lang w:bidi="si-LK"/>
+          <w14:ligatures w14:val="none"/>
+        </w:rPr>
+        <w:t>: Transductive learning focuses on predicting labels only for the specific set of test data it encounters, rather than learning a general model. It can make better use of the specific data at hand but is limited in its applicability to new, unseen data.</w:t>
+      </w:r>
+    </w:p>
+    <w:p>
+      <w:pPr>
+        <w:spacing w:line="256" w:lineRule="auto"/>
+        <w:ind w:left="1440"/>
+        <w:contextualSpacing/>
+        <w:rPr>
+          <w:rFonts w:ascii="Calibri" w:eastAsia="Calibri" w:hAnsi="Calibri" w:cs="Iskoola Pota"/>
+          <w:kern w:val="0"/>
+          <w:szCs w:val="22"/>
+          <w:lang w:bidi="si-LK"/>
+          <w14:ligatures w14:val="none"/>
+        </w:rPr>
+      </w:pPr>
+      <w:r>
+        <w:rPr>
+          <w:rFonts w:ascii="Calibri" w:eastAsia="Calibri" w:hAnsi="Calibri" w:cs="Iskoola Pota"/>
+          <w:kern w:val="0"/>
+          <w:szCs w:val="22"/>
+          <w:lang w:bidi="si-LK"/>
+          <w14:ligatures w14:val="none"/>
+        </w:rPr>
+        <w:lastRenderedPageBreak/>
+        <w:t xml:space="preserve">  </w:t>
+      </w:r>
       <w:r>
         <w:rPr>
           <w:rFonts w:ascii="Calibri" w:eastAsia="Calibri" w:hAnsi="Calibri" w:cs="Iskoola Pota"/>
@@ -1094,90 +971,7 @@
           <w:lang w:bidi="si-LK"/>
           <w14:ligatures w14:val="none"/>
         </w:rPr>
-        <w:t xml:space="preserve"> Learning</w:t>
-      </w:r>
-      <w:r>
-        <w:rPr>
-          <w:rFonts w:ascii="Calibri" w:eastAsia="Calibri" w:hAnsi="Calibri" w:cs="Iskoola Pota"/>
-          <w:kern w:val="0"/>
-          <w:szCs w:val="22"/>
-          <w:lang w:bidi="si-LK"/>
-          <w14:ligatures w14:val="none"/>
-        </w:rPr>
-        <w:t xml:space="preserve">: </w:t>
-      </w:r>
-      <w:proofErr w:type="spellStart"/>
-      <w:r>
-        <w:rPr>
-          <w:rFonts w:ascii="Calibri" w:eastAsia="Calibri" w:hAnsi="Calibri" w:cs="Iskoola Pota"/>
-          <w:kern w:val="0"/>
-          <w:szCs w:val="22"/>
-          <w:lang w:bidi="si-LK"/>
-          <w14:ligatures w14:val="none"/>
-        </w:rPr>
-        <w:t>Transductive</w:t>
-      </w:r>
-      <w:proofErr w:type="spellEnd"/>
-      <w:r>
-        <w:rPr>
-          <w:rFonts w:ascii="Calibri" w:eastAsia="Calibri" w:hAnsi="Calibri" w:cs="Iskoola Pota"/>
-          <w:kern w:val="0"/>
-          <w:szCs w:val="22"/>
-          <w:lang w:bidi="si-LK"/>
-          <w14:ligatures w14:val="none"/>
-        </w:rPr>
-        <w:t xml:space="preserve"> learning focuses on predicting labels only for the specific set of test data it encounters, rather than learning a general model. It can make better use of the specific data at hand but is limited in its applicability to new, unseen data.</w:t>
-      </w:r>
-    </w:p>
-    <w:p>
-      <w:pPr>
-        <w:spacing w:line="256" w:lineRule="auto"/>
-        <w:ind w:left="1440"/>
-        <w:contextualSpacing/>
-        <w:rPr>
-          <w:rFonts w:ascii="Calibri" w:eastAsia="Calibri" w:hAnsi="Calibri" w:cs="Iskoola Pota"/>
-          <w:kern w:val="0"/>
-          <w:szCs w:val="22"/>
-          <w:lang w:bidi="si-LK"/>
-          <w14:ligatures w14:val="none"/>
-        </w:rPr>
-      </w:pPr>
-      <w:proofErr w:type="gramStart"/>
-      <w:r>
-        <w:rPr>
-          <w:rFonts w:ascii="Calibri" w:eastAsia="Calibri" w:hAnsi="Calibri" w:cs="Iskoola Pota"/>
-          <w:kern w:val="0"/>
-          <w:szCs w:val="22"/>
-          <w:lang w:bidi="si-LK"/>
-          <w14:ligatures w14:val="none"/>
-        </w:rPr>
-        <w:lastRenderedPageBreak/>
-        <w:t xml:space="preserve">  </w:t>
-      </w:r>
-      <w:r>
-        <w:rPr>
-          <w:rFonts w:ascii="Calibri" w:eastAsia="Calibri" w:hAnsi="Calibri" w:cs="Iskoola Pota"/>
-          <w:b/>
-          <w:bCs/>
-          <w:kern w:val="0"/>
-          <w:szCs w:val="22"/>
-          <w:lang w:bidi="si-LK"/>
-          <w14:ligatures w14:val="none"/>
-        </w:rPr>
-        <w:t>Inductive</w:t>
-      </w:r>
-      <w:proofErr w:type="gramEnd"/>
-      <w:r>
-        <w:rPr>
-          <w:rFonts w:ascii="Calibri" w:eastAsia="Calibri" w:hAnsi="Calibri" w:cs="Iskoola Pota"/>
-          <w:b/>
-          <w:bCs/>
-          <w:kern w:val="0"/>
-          <w:szCs w:val="22"/>
-          <w:lang w:bidi="si-LK"/>
-          <w14:ligatures w14:val="none"/>
-        </w:rPr>
-        <w:t xml:space="preserve"> Learning</w:t>
+        <w:t>Inductive Learning</w:t>
       </w:r>
       <w:r>
         <w:rPr>
@@ -1224,7 +1018,6 @@
           <w14:ligatures w14:val="none"/>
         </w:rPr>
       </w:pPr>
-      <w:proofErr w:type="spellStart"/>
       <w:r>
         <w:rPr>
           <w:rFonts w:ascii="Calibri" w:eastAsia="Calibri" w:hAnsi="Calibri" w:cs="Iskoola Pota"/>
@@ -1237,7 +1030,6 @@
         </w:rPr>
         <w:t>KarateClub</w:t>
       </w:r>
-      <w:proofErr w:type="spellEnd"/>
     </w:p>
     <w:p>
       <w:pPr>
@@ -1346,41 +1138,7 @@
           <w:lang w:bidi="si-LK"/>
           <w14:ligatures w14:val="none"/>
         </w:rPr>
-        <w:t xml:space="preserve">Experiment without self-loops added to </w:t>
-      </w:r>
-      <w:proofErr w:type="spellStart"/>
-      <w:proofErr w:type="gramStart"/>
-      <w:r>
-        <w:rPr>
-          <w:rFonts w:ascii="Calibri" w:eastAsia="Calibri" w:hAnsi="Calibri" w:cs="Iskoola Pota"/>
-          <w:kern w:val="0"/>
-          <w:szCs w:val="22"/>
-          <w:lang w:bidi="si-LK"/>
-          <w14:ligatures w14:val="none"/>
-        </w:rPr>
-        <w:t>GCNConv</w:t>
-      </w:r>
-      <w:proofErr w:type="spellEnd"/>
-      <w:r>
-        <w:rPr>
-          <w:rFonts w:ascii="Calibri" w:eastAsia="Calibri" w:hAnsi="Calibri" w:cs="Iskoola Pota"/>
-          <w:kern w:val="0"/>
-          <w:szCs w:val="22"/>
-          <w:lang w:bidi="si-LK"/>
-          <w14:ligatures w14:val="none"/>
-        </w:rPr>
-        <w:t>(</w:t>
-      </w:r>
-      <w:proofErr w:type="gramEnd"/>
-      <w:r>
-        <w:rPr>
-          <w:rFonts w:ascii="Calibri" w:eastAsia="Calibri" w:hAnsi="Calibri" w:cs="Iskoola Pota"/>
-          <w:kern w:val="0"/>
-          <w:szCs w:val="22"/>
-          <w:lang w:bidi="si-LK"/>
-          <w14:ligatures w14:val="none"/>
-        </w:rPr>
-        <w:t>) layers in the GCN() model and detail the model accuracy increase/decrease in the word file.</w:t>
+        <w:t>Experiment without self-loops added to GCNConv() layers in the GCN() model and detail the model accuracy increase/decrease in the word file.</w:t>
       </w:r>
     </w:p>
     <w:p>
@@ -1447,121 +1205,43 @@
           <w:lang w:bidi="si-LK"/>
           <w14:ligatures w14:val="none"/>
         </w:rPr>
-        <w:t xml:space="preserve">Increase the number of </w:t>
-      </w:r>
-      <w:proofErr w:type="spellStart"/>
-      <w:proofErr w:type="gramStart"/>
-      <w:r>
-        <w:rPr>
-          <w:rFonts w:ascii="Calibri" w:eastAsia="Calibri" w:hAnsi="Calibri" w:cs="Iskoola Pota"/>
-          <w:kern w:val="0"/>
-          <w:szCs w:val="22"/>
-          <w:lang w:bidi="si-LK"/>
-          <w14:ligatures w14:val="none"/>
-        </w:rPr>
-        <w:t>GCNConv</w:t>
-      </w:r>
-      <w:proofErr w:type="spellEnd"/>
-      <w:r>
-        <w:rPr>
-          <w:rFonts w:ascii="Calibri" w:eastAsia="Calibri" w:hAnsi="Calibri" w:cs="Iskoola Pota"/>
-          <w:kern w:val="0"/>
-          <w:szCs w:val="22"/>
-          <w:lang w:bidi="si-LK"/>
-          <w14:ligatures w14:val="none"/>
-        </w:rPr>
-        <w:t>(</w:t>
-      </w:r>
-      <w:proofErr w:type="gramEnd"/>
-      <w:r>
-        <w:rPr>
-          <w:rFonts w:ascii="Calibri" w:eastAsia="Calibri" w:hAnsi="Calibri" w:cs="Iskoola Pota"/>
-          <w:kern w:val="0"/>
-          <w:szCs w:val="22"/>
-          <w:lang w:bidi="si-LK"/>
-          <w14:ligatures w14:val="none"/>
-        </w:rPr>
-        <w:t xml:space="preserve">) layers in the GCN() model </w:t>
-      </w:r>
-      <w:proofErr w:type="gramStart"/>
-      <w:r>
-        <w:rPr>
-          <w:rFonts w:ascii="Calibri" w:eastAsia="Calibri" w:hAnsi="Calibri" w:cs="Iskoola Pota"/>
-          <w:kern w:val="0"/>
-          <w:szCs w:val="22"/>
-          <w:lang w:bidi="si-LK"/>
-          <w14:ligatures w14:val="none"/>
-        </w:rPr>
-        <w:t>upto</w:t>
-      </w:r>
-      <w:proofErr w:type="gramEnd"/>
-      <w:r>
-        <w:rPr>
-          <w:rFonts w:ascii="Calibri" w:eastAsia="Calibri" w:hAnsi="Calibri" w:cs="Iskoola Pota"/>
-          <w:kern w:val="0"/>
-          <w:szCs w:val="22"/>
-          <w:lang w:bidi="si-LK"/>
-          <w14:ligatures w14:val="none"/>
-        </w:rPr>
-        <w:t xml:space="preserve"> 8 layers from original 3 layers. Detail the accuracy increase/decrease in the word file.</w:t>
-      </w:r>
-    </w:p>
-    <w:p>
-      <w:pPr>
-        <w:spacing w:line="256" w:lineRule="auto"/>
-        <w:contextualSpacing/>
-        <w:rPr>
-          <w:rFonts w:ascii="Calibri" w:eastAsia="Calibri" w:hAnsi="Calibri" w:cs="Iskoola Pota"/>
-          <w:kern w:val="0"/>
-          <w:szCs w:val="22"/>
-          <w:lang w:bidi="si-LK"/>
-          <w14:ligatures w14:val="none"/>
-        </w:rPr>
-      </w:pPr>
-    </w:p>
-    <w:p>
-      <w:pPr>
-        <w:spacing w:line="256" w:lineRule="auto"/>
-        <w:contextualSpacing/>
-        <w:rPr>
-          <w:rFonts w:ascii="Calibri" w:eastAsia="Calibri" w:hAnsi="Calibri" w:cs="Iskoola Pota"/>
-          <w:kern w:val="0"/>
-          <w:szCs w:val="22"/>
-          <w:lang w:bidi="si-LK"/>
-          <w14:ligatures w14:val="none"/>
-        </w:rPr>
-      </w:pPr>
-      <w:r>
-        <w:rPr>
-          <w:rFonts w:ascii="Calibri" w:eastAsia="Calibri" w:hAnsi="Calibri" w:cs="Iskoola Pota"/>
-          <w:kern w:val="0"/>
-          <w:szCs w:val="22"/>
-          <w:lang w:bidi="si-LK"/>
-          <w14:ligatures w14:val="none"/>
-        </w:rPr>
-        <w:t xml:space="preserve">Increasing the number of </w:t>
-      </w:r>
-      <w:proofErr w:type="spellStart"/>
-      <w:r>
-        <w:rPr>
-          <w:rFonts w:ascii="Calibri" w:eastAsia="Calibri" w:hAnsi="Calibri" w:cs="Iskoola Pota"/>
-          <w:kern w:val="0"/>
-          <w:szCs w:val="22"/>
-          <w:lang w:bidi="si-LK"/>
-          <w14:ligatures w14:val="none"/>
-        </w:rPr>
-        <w:t>GCNConv</w:t>
-      </w:r>
-      <w:proofErr w:type="spellEnd"/>
-      <w:r>
-        <w:rPr>
-          <w:rFonts w:ascii="Calibri" w:eastAsia="Calibri" w:hAnsi="Calibri" w:cs="Iskoola Pota"/>
-          <w:kern w:val="0"/>
-          <w:szCs w:val="22"/>
-          <w:lang w:bidi="si-LK"/>
-          <w14:ligatures w14:val="none"/>
-        </w:rPr>
-        <w:t xml:space="preserve"> layers to 8 showed that with self-loops, validation accuracy improved gradually, reaching 0.6176 by epoch 350 but then slightly dropping to 0.5882 by epoch 450, while without self-loops, validation accuracy quickly stabilized around 0.5294 by epoch 50 and slightly improved to 0.5588 by epoch 350, maintaining stability thereafter.</w:t>
+        <w:t>Increase the number of GCNConv() layers in the GCN() model upto 8 layers from original 3 layers. Detail the accuracy increase/decrease in the word file.</w:t>
+      </w:r>
+    </w:p>
+    <w:p>
+      <w:pPr>
+        <w:spacing w:line="256" w:lineRule="auto"/>
+        <w:contextualSpacing/>
+        <w:rPr>
+          <w:rFonts w:ascii="Calibri" w:eastAsia="Calibri" w:hAnsi="Calibri" w:cs="Iskoola Pota"/>
+          <w:kern w:val="0"/>
+          <w:szCs w:val="22"/>
+          <w:lang w:bidi="si-LK"/>
+          <w14:ligatures w14:val="none"/>
+        </w:rPr>
+      </w:pPr>
+    </w:p>
+    <w:p>
+      <w:pPr>
+        <w:spacing w:line="256" w:lineRule="auto"/>
+        <w:contextualSpacing/>
+        <w:rPr>
+          <w:rFonts w:ascii="Calibri" w:eastAsia="Calibri" w:hAnsi="Calibri" w:cs="Iskoola Pota"/>
+          <w:kern w:val="0"/>
+          <w:szCs w:val="22"/>
+          <w:lang w:bidi="si-LK"/>
+          <w14:ligatures w14:val="none"/>
+        </w:rPr>
+      </w:pPr>
+      <w:r>
+        <w:rPr>
+          <w:rFonts w:ascii="Calibri" w:eastAsia="Calibri" w:hAnsi="Calibri" w:cs="Iskoola Pota"/>
+          <w:kern w:val="0"/>
+          <w:szCs w:val="22"/>
+          <w:lang w:bidi="si-LK"/>
+          <w14:ligatures w14:val="none"/>
+        </w:rPr>
+        <w:t>Increasing the number of GCNConv layers to 8 showed that with self-loops, validation accuracy improved gradually, reaching 0.6176 by epoch 350 but then slightly dropping to 0.5882 by epoch 450, while without self-loops, validation accuracy quickly stabilized around 0.5294 by epoch 50 and slightly improved to 0.5588 by epoch 350, maintaining stability thereafter.</w:t>
       </w:r>
     </w:p>
     <w:p>
@@ -1593,83 +1273,15 @@
           <w14:ligatures w14:val="none"/>
         </w:rPr>
       </w:pPr>
-      <w:proofErr w:type="spellStart"/>
-      <w:r>
-        <w:rPr>
-          <w:rFonts w:ascii="Calibri" w:eastAsia="Calibri" w:hAnsi="Calibri" w:cs="Iskoola Pota"/>
-          <w:kern w:val="0"/>
-          <w:szCs w:val="22"/>
-          <w:lang w:bidi="si-LK"/>
-          <w14:ligatures w14:val="none"/>
-        </w:rPr>
-        <w:t>In_channels</w:t>
-      </w:r>
-      <w:proofErr w:type="spellEnd"/>
-      <w:r>
-        <w:rPr>
-          <w:rFonts w:ascii="Calibri" w:eastAsia="Calibri" w:hAnsi="Calibri" w:cs="Iskoola Pota"/>
-          <w:kern w:val="0"/>
-          <w:szCs w:val="22"/>
-          <w:lang w:bidi="si-LK"/>
-          <w14:ligatures w14:val="none"/>
-        </w:rPr>
-        <w:t xml:space="preserve"> and </w:t>
-      </w:r>
-      <w:proofErr w:type="spellStart"/>
-      <w:r>
-        <w:rPr>
-          <w:rFonts w:ascii="Calibri" w:eastAsia="Calibri" w:hAnsi="Calibri" w:cs="Iskoola Pota"/>
-          <w:kern w:val="0"/>
-          <w:szCs w:val="22"/>
-          <w:lang w:bidi="si-LK"/>
-          <w14:ligatures w14:val="none"/>
-        </w:rPr>
-        <w:t>out_channels</w:t>
-      </w:r>
-      <w:proofErr w:type="spellEnd"/>
-      <w:r>
-        <w:rPr>
-          <w:rFonts w:ascii="Calibri" w:eastAsia="Calibri" w:hAnsi="Calibri" w:cs="Iskoola Pota"/>
-          <w:kern w:val="0"/>
-          <w:szCs w:val="22"/>
-          <w:lang w:bidi="si-LK"/>
-          <w14:ligatures w14:val="none"/>
-        </w:rPr>
-        <w:t xml:space="preserve"> in </w:t>
-      </w:r>
-      <w:proofErr w:type="spellStart"/>
-      <w:proofErr w:type="gramStart"/>
-      <w:r>
-        <w:rPr>
-          <w:rFonts w:ascii="Calibri" w:eastAsia="Calibri" w:hAnsi="Calibri" w:cs="Iskoola Pota"/>
-          <w:kern w:val="0"/>
-          <w:szCs w:val="22"/>
-          <w:lang w:bidi="si-LK"/>
-          <w14:ligatures w14:val="none"/>
-        </w:rPr>
-        <w:t>GCNConv</w:t>
-      </w:r>
-      <w:proofErr w:type="spellEnd"/>
-      <w:r>
-        <w:rPr>
-          <w:rFonts w:ascii="Calibri" w:eastAsia="Calibri" w:hAnsi="Calibri" w:cs="Iskoola Pota"/>
-          <w:kern w:val="0"/>
-          <w:szCs w:val="22"/>
-          <w:lang w:bidi="si-LK"/>
-          <w14:ligatures w14:val="none"/>
-        </w:rPr>
-        <w:t>(</w:t>
-      </w:r>
-      <w:proofErr w:type="gramEnd"/>
-      <w:r>
-        <w:rPr>
-          <w:rFonts w:ascii="Calibri" w:eastAsia="Calibri" w:hAnsi="Calibri" w:cs="Iskoola Pota"/>
-          <w:kern w:val="0"/>
-          <w:szCs w:val="22"/>
-          <w:lang w:bidi="si-LK"/>
-          <w14:ligatures w14:val="none"/>
-        </w:rPr>
-        <w:t xml:space="preserve">) can be considered as hyper-parameters and </w:t>
+      <w:r>
+        <w:rPr>
+          <w:rFonts w:ascii="Calibri" w:eastAsia="Calibri" w:hAnsi="Calibri" w:cs="Iskoola Pota"/>
+          <w:kern w:val="0"/>
+          <w:szCs w:val="22"/>
+          <w:lang w:bidi="si-LK"/>
+          <w14:ligatures w14:val="none"/>
+        </w:rPr>
+        <w:t xml:space="preserve">In_channels and out_channels in GCNConv() can be considered as hyper-parameters and </w:t>
       </w:r>
       <w:r>
         <w:rPr>
@@ -1715,95 +1327,7 @@
           <w:lang w:bidi="si-LK"/>
           <w14:ligatures w14:val="none"/>
         </w:rPr>
-        <w:t xml:space="preserve">With </w:t>
-      </w:r>
-      <w:proofErr w:type="spellStart"/>
-      <w:r>
-        <w:rPr>
-          <w:rFonts w:ascii="Calibri" w:eastAsia="Calibri" w:hAnsi="Calibri" w:cs="Iskoola Pota"/>
-          <w:kern w:val="0"/>
-          <w:szCs w:val="22"/>
-          <w:lang w:bidi="si-LK"/>
-          <w14:ligatures w14:val="none"/>
-        </w:rPr>
-        <w:t>in_channels</w:t>
-      </w:r>
-      <w:proofErr w:type="spellEnd"/>
-      <w:r>
-        <w:rPr>
-          <w:rFonts w:ascii="Calibri" w:eastAsia="Calibri" w:hAnsi="Calibri" w:cs="Iskoola Pota"/>
-          <w:kern w:val="0"/>
-          <w:szCs w:val="22"/>
-          <w:lang w:bidi="si-LK"/>
-          <w14:ligatures w14:val="none"/>
-        </w:rPr>
-        <w:t xml:space="preserve">=8 and </w:t>
-      </w:r>
-      <w:proofErr w:type="spellStart"/>
-      <w:r>
-        <w:rPr>
-          <w:rFonts w:ascii="Calibri" w:eastAsia="Calibri" w:hAnsi="Calibri" w:cs="Iskoola Pota"/>
-          <w:kern w:val="0"/>
-          <w:szCs w:val="22"/>
-          <w:lang w:bidi="si-LK"/>
-          <w14:ligatures w14:val="none"/>
-        </w:rPr>
-        <w:t>out_channels</w:t>
-      </w:r>
-      <w:proofErr w:type="spellEnd"/>
-      <w:r>
-        <w:rPr>
-          <w:rFonts w:ascii="Calibri" w:eastAsia="Calibri" w:hAnsi="Calibri" w:cs="Iskoola Pota"/>
-          <w:kern w:val="0"/>
-          <w:szCs w:val="22"/>
-          <w:lang w:bidi="si-LK"/>
-          <w14:ligatures w14:val="none"/>
-        </w:rPr>
-        <w:t xml:space="preserve">=8, the validation accuracy peaked at 0.6471 with self-loops and 0.5588 without self-loops. With </w:t>
-      </w:r>
-      <w:proofErr w:type="spellStart"/>
-      <w:r>
-        <w:rPr>
-          <w:rFonts w:ascii="Calibri" w:eastAsia="Calibri" w:hAnsi="Calibri" w:cs="Iskoola Pota"/>
-          <w:kern w:val="0"/>
-          <w:szCs w:val="22"/>
-          <w:lang w:bidi="si-LK"/>
-          <w14:ligatures w14:val="none"/>
-        </w:rPr>
-        <w:t>in_channels</w:t>
-      </w:r>
-      <w:proofErr w:type="spellEnd"/>
-      <w:r>
-        <w:rPr>
-          <w:rFonts w:ascii="Calibri" w:eastAsia="Calibri" w:hAnsi="Calibri" w:cs="Iskoola Pota"/>
-          <w:kern w:val="0"/>
-          <w:szCs w:val="22"/>
-          <w:lang w:bidi="si-LK"/>
-          <w14:ligatures w14:val="none"/>
-        </w:rPr>
-        <w:t xml:space="preserve">=32 and </w:t>
-      </w:r>
-      <w:proofErr w:type="spellStart"/>
-      <w:r>
-        <w:rPr>
-          <w:rFonts w:ascii="Calibri" w:eastAsia="Calibri" w:hAnsi="Calibri" w:cs="Iskoola Pota"/>
-          <w:kern w:val="0"/>
-          <w:szCs w:val="22"/>
-          <w:lang w:bidi="si-LK"/>
-          <w14:ligatures w14:val="none"/>
-        </w:rPr>
-        <w:t>out_channels</w:t>
-      </w:r>
-      <w:proofErr w:type="spellEnd"/>
-      <w:r>
-        <w:rPr>
-          <w:rFonts w:ascii="Calibri" w:eastAsia="Calibri" w:hAnsi="Calibri" w:cs="Iskoola Pota"/>
-          <w:kern w:val="0"/>
-          <w:szCs w:val="22"/>
-          <w:lang w:bidi="si-LK"/>
-          <w14:ligatures w14:val="none"/>
-        </w:rPr>
-        <w:t>=16, validation accuracy reached 0.6176 with self-loops and 0.6471 without self-loops, indicating better performance without self-loops for this configuration.</w:t>
+        <w:t>With in_channels=8 and out_channels=8, the validation accuracy peaked at 0.6471 with self-loops and 0.5588 without self-loops. With in_channels=32 and out_channels=16, validation accuracy reached 0.6176 with self-loops and 0.6471 without self-loops, indicating better performance without self-loops for this configuration.</w:t>
       </w:r>
     </w:p>
     <w:p>
@@ -1853,41 +1377,7 @@
           <w:lang w:bidi="si-LK"/>
           <w14:ligatures w14:val="none"/>
         </w:rPr>
-        <w:t xml:space="preserve">some of the </w:t>
-      </w:r>
-      <w:proofErr w:type="spellStart"/>
-      <w:proofErr w:type="gramStart"/>
-      <w:r>
-        <w:rPr>
-          <w:rFonts w:ascii="Calibri" w:eastAsia="Calibri" w:hAnsi="Calibri" w:cs="Iskoola Pota"/>
-          <w:kern w:val="0"/>
-          <w:szCs w:val="22"/>
-          <w:lang w:bidi="si-LK"/>
-          <w14:ligatures w14:val="none"/>
-        </w:rPr>
-        <w:t>GCNConv</w:t>
-      </w:r>
-      <w:proofErr w:type="spellEnd"/>
-      <w:r>
-        <w:rPr>
-          <w:rFonts w:ascii="Calibri" w:eastAsia="Calibri" w:hAnsi="Calibri" w:cs="Iskoola Pota"/>
-          <w:kern w:val="0"/>
-          <w:szCs w:val="22"/>
-          <w:lang w:bidi="si-LK"/>
-          <w14:ligatures w14:val="none"/>
-        </w:rPr>
-        <w:t>(</w:t>
-      </w:r>
-      <w:proofErr w:type="gramEnd"/>
-      <w:r>
-        <w:rPr>
-          <w:rFonts w:ascii="Calibri" w:eastAsia="Calibri" w:hAnsi="Calibri" w:cs="Iskoola Pota"/>
-          <w:kern w:val="0"/>
-          <w:szCs w:val="22"/>
-          <w:lang w:bidi="si-LK"/>
-          <w14:ligatures w14:val="none"/>
-        </w:rPr>
-        <w:t>) layers and try to see if that can improve the model performance.</w:t>
+        <w:t>some of the GCNConv() layers and try to see if that can improve the model performance.</w:t>
       </w:r>
     </w:p>
     <w:p>
@@ -1923,95 +1413,7 @@
           <w:lang w:bidi="si-LK"/>
           <w14:ligatures w14:val="none"/>
         </w:rPr>
-        <w:t>Adding skip connections with the best hyperparameters (</w:t>
-      </w:r>
-      <w:proofErr w:type="spellStart"/>
-      <w:r>
-        <w:rPr>
-          <w:rFonts w:ascii="Calibri" w:eastAsia="Calibri" w:hAnsi="Calibri" w:cs="Iskoola Pota"/>
-          <w:kern w:val="0"/>
-          <w:szCs w:val="22"/>
-          <w:lang w:bidi="si-LK"/>
-          <w14:ligatures w14:val="none"/>
-        </w:rPr>
-        <w:t>in_channels</w:t>
-      </w:r>
-      <w:proofErr w:type="spellEnd"/>
-      <w:r>
-        <w:rPr>
-          <w:rFonts w:ascii="Calibri" w:eastAsia="Calibri" w:hAnsi="Calibri" w:cs="Iskoola Pota"/>
-          <w:kern w:val="0"/>
-          <w:szCs w:val="22"/>
-          <w:lang w:bidi="si-LK"/>
-          <w14:ligatures w14:val="none"/>
-        </w:rPr>
-        <w:t xml:space="preserve">=8, </w:t>
-      </w:r>
-      <w:proofErr w:type="spellStart"/>
-      <w:r>
-        <w:rPr>
-          <w:rFonts w:ascii="Calibri" w:eastAsia="Calibri" w:hAnsi="Calibri" w:cs="Iskoola Pota"/>
-          <w:kern w:val="0"/>
-          <w:szCs w:val="22"/>
-          <w:lang w:bidi="si-LK"/>
-          <w14:ligatures w14:val="none"/>
-        </w:rPr>
-        <w:t>out_channels</w:t>
-      </w:r>
-      <w:proofErr w:type="spellEnd"/>
-      <w:r>
-        <w:rPr>
-          <w:rFonts w:ascii="Calibri" w:eastAsia="Calibri" w:hAnsi="Calibri" w:cs="Iskoola Pota"/>
-          <w:kern w:val="0"/>
-          <w:szCs w:val="22"/>
-          <w:lang w:bidi="si-LK"/>
-          <w14:ligatures w14:val="none"/>
-        </w:rPr>
-        <w:t>=8) improved the validation accuracy, achieving 0.7647 with self-loops and 0.6176 without self-loops by epoch 200 and staying stable thereafter. The highest validation accuracy of 0.7941 was observed with hyperparameters (</w:t>
-      </w:r>
-      <w:proofErr w:type="spellStart"/>
-      <w:r>
-        <w:rPr>
-          <w:rFonts w:ascii="Calibri" w:eastAsia="Calibri" w:hAnsi="Calibri" w:cs="Iskoola Pota"/>
-          <w:kern w:val="0"/>
-          <w:szCs w:val="22"/>
-          <w:lang w:bidi="si-LK"/>
-          <w14:ligatures w14:val="none"/>
-        </w:rPr>
-        <w:t>in_channels</w:t>
-      </w:r>
-      <w:proofErr w:type="spellEnd"/>
-      <w:r>
-        <w:rPr>
-          <w:rFonts w:ascii="Calibri" w:eastAsia="Calibri" w:hAnsi="Calibri" w:cs="Iskoola Pota"/>
-          <w:kern w:val="0"/>
-          <w:szCs w:val="22"/>
-          <w:lang w:bidi="si-LK"/>
-          <w14:ligatures w14:val="none"/>
-        </w:rPr>
-        <w:t xml:space="preserve">=16, </w:t>
-      </w:r>
-      <w:proofErr w:type="spellStart"/>
-      <w:r>
-        <w:rPr>
-          <w:rFonts w:ascii="Calibri" w:eastAsia="Calibri" w:hAnsi="Calibri" w:cs="Iskoola Pota"/>
-          <w:kern w:val="0"/>
-          <w:szCs w:val="22"/>
-          <w:lang w:bidi="si-LK"/>
-          <w14:ligatures w14:val="none"/>
-        </w:rPr>
-        <w:t>out_channels</w:t>
-      </w:r>
-      <w:proofErr w:type="spellEnd"/>
-      <w:r>
-        <w:rPr>
-          <w:rFonts w:ascii="Calibri" w:eastAsia="Calibri" w:hAnsi="Calibri" w:cs="Iskoola Pota"/>
-          <w:kern w:val="0"/>
-          <w:szCs w:val="22"/>
-          <w:lang w:bidi="si-LK"/>
-          <w14:ligatures w14:val="none"/>
-        </w:rPr>
-        <w:t>=32) by epoch 450 when using both self-loops and skip connections.</w:t>
+        <w:t>Adding skip connections with the best hyperparameters (in_channels=8, out_channels=8) improved the validation accuracy, achieving 0.7647 with self-loops and 0.6176 without self-loops by epoch 200 and staying stable thereafter. The highest validation accuracy of 0.7941 was observed with hyperparameters (in_channels=16, out_channels=32) by epoch 450 when using both self-loops and skip connections.</w:t>
       </w:r>
     </w:p>
     <w:p>
@@ -2140,7 +1542,6 @@
         <w:pStyle w:val="NormalWeb"/>
         <w:ind w:left="720"/>
       </w:pPr>
-      <w:proofErr w:type="gramStart"/>
       <w:r>
         <w:rPr>
           <w:rFonts w:hAnsi="Symbol"/>
@@ -2154,14 +1555,7 @@
         <w:rPr>
           <w:rStyle w:val="Strong"/>
         </w:rPr>
-        <w:t>Message</w:t>
-      </w:r>
-      <w:proofErr w:type="gramEnd"/>
-      <w:r>
-        <w:rPr>
-          <w:rStyle w:val="Strong"/>
-        </w:rPr>
-        <w:t xml:space="preserve"> Passing GNN</w:t>
+        <w:t>Message Passing GNN</w:t>
       </w:r>
       <w:r>
         <w:t>:</w:t>
@@ -2176,7 +1570,6 @@
         <w:pStyle w:val="NormalWeb"/>
         <w:ind w:left="720"/>
       </w:pPr>
-      <w:proofErr w:type="gramStart"/>
       <w:r>
         <w:rPr>
           <w:rFonts w:hAnsi="Symbol"/>
@@ -2190,14 +1583,7 @@
         <w:rPr>
           <w:rStyle w:val="Strong"/>
         </w:rPr>
-        <w:t>Graph</w:t>
-      </w:r>
-      <w:proofErr w:type="gramEnd"/>
-      <w:r>
-        <w:rPr>
-          <w:rStyle w:val="Strong"/>
-        </w:rPr>
-        <w:t xml:space="preserve"> Convolution Network (GCN)</w:t>
+        <w:t>Graph Convolution Network (GCN)</w:t>
       </w:r>
       <w:r>
         <w:t>:</w:t>
@@ -2212,7 +1598,6 @@
         <w:pStyle w:val="NormalWeb"/>
         <w:ind w:left="720"/>
       </w:pPr>
-      <w:proofErr w:type="gramStart"/>
       <w:r>
         <w:rPr>
           <w:rFonts w:hAnsi="Symbol"/>
@@ -2226,14 +1611,7 @@
         <w:rPr>
           <w:rStyle w:val="Strong"/>
         </w:rPr>
-        <w:t>Graph</w:t>
-      </w:r>
-      <w:proofErr w:type="gramEnd"/>
-      <w:r>
-        <w:rPr>
-          <w:rStyle w:val="Strong"/>
-        </w:rPr>
-        <w:t xml:space="preserve"> Attention Network (GAT)</w:t>
+        <w:t>Graph Attention Network (GAT)</w:t>
       </w:r>
       <w:r>
         <w:t>:</w:t>
@@ -2248,7 +1626,6 @@
         <w:pStyle w:val="NormalWeb"/>
         <w:ind w:left="720"/>
       </w:pPr>
-      <w:proofErr w:type="gramStart"/>
       <w:r>
         <w:rPr>
           <w:rFonts w:hAnsi="Symbol"/>
@@ -2258,36 +1635,18 @@
       <w:r>
         <w:t xml:space="preserve">  </w:t>
       </w:r>
-      <w:proofErr w:type="spellStart"/>
       <w:r>
         <w:rPr>
           <w:rStyle w:val="Strong"/>
         </w:rPr>
         <w:t>GraphSAGE</w:t>
       </w:r>
-      <w:proofErr w:type="spellEnd"/>
-      <w:proofErr w:type="gramEnd"/>
       <w:r>
         <w:t>:</w:t>
       </w:r>
       <w:r>
         <w:br/>
-      </w:r>
-      <w:proofErr w:type="spellStart"/>
-      <w:r>
-        <w:t>GraphSAGE</w:t>
-      </w:r>
-      <w:proofErr w:type="spellEnd"/>
-      <w:r>
-        <w:t xml:space="preserve"> (Sample and Aggregate) learns aggregation functions that sample a fixed number of neighbors for each node and combine their features. Unlike GCN, which operates over the entire graph, </w:t>
-      </w:r>
-      <w:proofErr w:type="spellStart"/>
-      <w:r>
-        <w:t>GraphSAGE</w:t>
-      </w:r>
-      <w:proofErr w:type="spellEnd"/>
-      <w:r>
-        <w:t xml:space="preserve"> is designed for inductive learning and can scale better for large graphs by using neighborhood sampling.</w:t>
+        <w:t>GraphSAGE (Sample and Aggregate) learns aggregation functions that sample a fixed number of neighbors for each node and combine their features. Unlike GCN, which operates over the entire graph, GraphSAGE is designed for inductive learning and can scale better for large graphs by using neighborhood sampling.</w:t>
       </w:r>
     </w:p>
     <w:p/>
@@ -2944,6 +2303,7 @@
   <w:style w:type="character" w:default="1" w:styleId="DefaultParagraphFont">
     <w:name w:val="Default Paragraph Font"/>
     <w:uiPriority w:val="1"/>
+    <w:semiHidden/>
     <w:unhideWhenUsed/>
   </w:style>
   <w:style w:type="table" w:default="1" w:styleId="TableNormal">
@@ -3006,6 +2366,29 @@
     <w:rPr>
       <w:b/>
       <w:bCs/>
+    </w:rPr>
+  </w:style>
+  <w:style w:type="character" w:styleId="Hyperlink">
+    <w:name w:val="Hyperlink"/>
+    <w:basedOn w:val="DefaultParagraphFont"/>
+    <w:uiPriority w:val="99"/>
+    <w:unhideWhenUsed/>
+    <w:rsid w:val="00AF75FE"/>
+    <w:rPr>
+      <w:color w:val="0563C1" w:themeColor="hyperlink"/>
+      <w:u w:val="single"/>
+    </w:rPr>
+  </w:style>
+  <w:style w:type="character" w:styleId="UnresolvedMention">
+    <w:name w:val="Unresolved Mention"/>
+    <w:basedOn w:val="DefaultParagraphFont"/>
+    <w:uiPriority w:val="99"/>
+    <w:semiHidden/>
+    <w:unhideWhenUsed/>
+    <w:rsid w:val="00AF75FE"/>
+    <w:rPr>
+      <w:color w:val="605E5C"/>
+      <w:shd w:val="clear" w:color="auto" w:fill="E1DFDD"/>
     </w:rPr>
   </w:style>
 </w:styles>

</xml_diff>